<commit_message>
Updated Random forest success rate in the ppt and report
</commit_message>
<xml_diff>
--- a/FINAL_REPORT_KDD.docx
+++ b/FINAL_REPORT_KDD.docx
@@ -12,7 +12,6 @@
           <w:lang w:eastAsia="en-IN"/>
         </w:rPr>
       </w:pPr>
-      <w:bookmarkStart w:id="0" w:name="_GoBack"/>
       <w:r>
         <w:rPr>
           <w:rFonts w:ascii="Arial" w:eastAsia="Times New Roman" w:hAnsi="Arial" w:cs="Arial"/>
@@ -1359,20 +1358,38 @@
           <w:szCs w:val="18"/>
           <w:lang w:eastAsia="en-IN"/>
         </w:rPr>
-        <w:t xml:space="preserve">By using Random </w:t>
-      </w:r>
-      <w:proofErr w:type="gramStart"/>
-      <w:r>
-        <w:rPr>
-          <w:rFonts w:ascii="Arial" w:eastAsia="Times New Roman" w:hAnsi="Arial" w:cs="Arial"/>
-          <w:color w:val="000000"/>
-          <w:sz w:val="18"/>
-          <w:szCs w:val="18"/>
-          <w:lang w:eastAsia="en-IN"/>
-        </w:rPr>
-        <w:t>forest</w:t>
-      </w:r>
-      <w:proofErr w:type="gramEnd"/>
+        <w:t xml:space="preserve">By using </w:t>
+      </w:r>
+      <w:r>
+        <w:rPr>
+          <w:rFonts w:ascii="Arial" w:eastAsia="Times New Roman" w:hAnsi="Arial" w:cs="Arial"/>
+          <w:color w:val="000000"/>
+          <w:sz w:val="18"/>
+          <w:szCs w:val="18"/>
+          <w:lang w:eastAsia="en-IN"/>
+        </w:rPr>
+        <w:t xml:space="preserve">the </w:t>
+      </w:r>
+      <w:r>
+        <w:rPr>
+          <w:rFonts w:ascii="Arial" w:eastAsia="Times New Roman" w:hAnsi="Arial" w:cs="Arial"/>
+          <w:color w:val="000000"/>
+          <w:sz w:val="18"/>
+          <w:szCs w:val="18"/>
+          <w:lang w:eastAsia="en-IN"/>
+        </w:rPr>
+        <w:t xml:space="preserve">Random </w:t>
+      </w:r>
+      <w:r>
+        <w:rPr>
+          <w:rFonts w:ascii="Arial" w:eastAsia="Times New Roman" w:hAnsi="Arial" w:cs="Arial"/>
+          <w:color w:val="000000"/>
+          <w:sz w:val="18"/>
+          <w:szCs w:val="18"/>
+          <w:lang w:eastAsia="en-IN"/>
+        </w:rPr>
+        <w:t>forest,</w:t>
+      </w:r>
       <w:r>
         <w:rPr>
           <w:rFonts w:ascii="Arial" w:eastAsia="Times New Roman" w:hAnsi="Arial" w:cs="Arial"/>
@@ -1382,6 +1399,16 @@
           <w:lang w:eastAsia="en-IN"/>
         </w:rPr>
         <w:t xml:space="preserve"> we got to know the importance of different variables in the data set and then we decided to remove the columns which did not affect the outcome. We found ANNUAL_RATE, HRLY_RATE &amp; JOBCODE played a very vital role in deciding the outcome.</w:t>
+      </w:r>
+      <w:r>
+        <w:rPr>
+          <w:rFonts w:ascii="Arial" w:eastAsia="Times New Roman" w:hAnsi="Arial" w:cs="Arial"/>
+          <w:color w:val="000000"/>
+          <w:sz w:val="18"/>
+          <w:szCs w:val="18"/>
+          <w:lang w:eastAsia="en-IN"/>
+        </w:rPr>
+        <w:t xml:space="preserve"> The success rate for this algorithm is 88.38 percent.</w:t>
       </w:r>
     </w:p>
     <w:p>
@@ -1982,7 +2009,29 @@
           <w:shd w:val="clear" w:color="auto" w:fill="FFFFFF"/>
           <w:lang w:eastAsia="en-IN"/>
         </w:rPr>
-        <w:t>-means implicitly assumes that the ordering of the input data set does not matter as fact of clustering</w:t>
+        <w:t xml:space="preserve">-means implicitly assumes that the ordering of the input data set does not matter as </w:t>
+      </w:r>
+      <w:r>
+        <w:rPr>
+          <w:rFonts w:ascii="Arial" w:eastAsia="Times New Roman" w:hAnsi="Arial" w:cs="Arial"/>
+          <w:color w:val="202122"/>
+          <w:sz w:val="18"/>
+          <w:szCs w:val="18"/>
+          <w:shd w:val="clear" w:color="auto" w:fill="FFFFFF"/>
+          <w:lang w:eastAsia="en-IN"/>
+        </w:rPr>
+        <w:t xml:space="preserve">a </w:t>
+      </w:r>
+      <w:r>
+        <w:rPr>
+          <w:rFonts w:ascii="Arial" w:eastAsia="Times New Roman" w:hAnsi="Arial" w:cs="Arial"/>
+          <w:color w:val="202122"/>
+          <w:sz w:val="18"/>
+          <w:szCs w:val="18"/>
+          <w:shd w:val="clear" w:color="auto" w:fill="FFFFFF"/>
+          <w:lang w:eastAsia="en-IN"/>
+        </w:rPr>
+        <w:t>fact of clustering</w:t>
       </w:r>
     </w:p>
     <w:p>
@@ -2792,7 +2841,19 @@
           <w:szCs w:val="18"/>
           <w:lang w:eastAsia="en-IN"/>
         </w:rPr>
-        <w:t xml:space="preserve">from the analysis of the data set. </w:t>
+        <w:t>from the analysis of th</w:t>
+      </w:r>
+      <w:bookmarkStart w:id="0" w:name="_GoBack"/>
+      <w:bookmarkEnd w:id="0"/>
+      <w:r>
+        <w:rPr>
+          <w:rFonts w:ascii="Arial" w:eastAsia="Times New Roman" w:hAnsi="Arial" w:cs="Arial"/>
+          <w:color w:val="000000"/>
+          <w:sz w:val="18"/>
+          <w:szCs w:val="18"/>
+          <w:lang w:eastAsia="en-IN"/>
+        </w:rPr>
+        <w:t xml:space="preserve">e data set. </w:t>
       </w:r>
       <w:proofErr w:type="gramStart"/>
       <w:r>
@@ -2900,31 +2961,48 @@
           <w:szCs w:val="18"/>
           <w:lang w:eastAsia="en-IN"/>
         </w:rPr>
-        <w:t xml:space="preserve"> Employees annual rate plays the most important factor in determination </w:t>
-      </w:r>
-      <w:proofErr w:type="spellStart"/>
-      <w:r>
-        <w:rPr>
-          <w:rFonts w:ascii="Arial" w:eastAsia="Times New Roman" w:hAnsi="Arial" w:cs="Arial"/>
-          <w:color w:val="000000"/>
-          <w:sz w:val="18"/>
-          <w:szCs w:val="18"/>
-          <w:lang w:eastAsia="en-IN"/>
-        </w:rPr>
-        <w:t>an</w:t>
-      </w:r>
-      <w:proofErr w:type="spellEnd"/>
-      <w:r>
-        <w:rPr>
-          <w:rFonts w:ascii="Arial" w:eastAsia="Times New Roman" w:hAnsi="Arial" w:cs="Arial"/>
-          <w:color w:val="000000"/>
-          <w:sz w:val="18"/>
-          <w:szCs w:val="18"/>
-          <w:lang w:eastAsia="en-IN"/>
-        </w:rPr>
-        <w:t xml:space="preserve"> employee who might leave the organization. The people whose first job is with this organization are more likely to change their team.</w:t>
-      </w:r>
-      <w:bookmarkEnd w:id="0"/>
+        <w:t xml:space="preserve"> Employee</w:t>
+      </w:r>
+      <w:r>
+        <w:rPr>
+          <w:rFonts w:ascii="Arial" w:eastAsia="Times New Roman" w:hAnsi="Arial" w:cs="Arial"/>
+          <w:color w:val="000000"/>
+          <w:sz w:val="18"/>
+          <w:szCs w:val="18"/>
+          <w:lang w:eastAsia="en-IN"/>
+        </w:rPr>
+        <w:t>'</w:t>
+      </w:r>
+      <w:r>
+        <w:rPr>
+          <w:rFonts w:ascii="Arial" w:eastAsia="Times New Roman" w:hAnsi="Arial" w:cs="Arial"/>
+          <w:color w:val="000000"/>
+          <w:sz w:val="18"/>
+          <w:szCs w:val="18"/>
+          <w:lang w:eastAsia="en-IN"/>
+        </w:rPr>
+        <w:t xml:space="preserve">s annual rate plays the most important factor in </w:t>
+      </w:r>
+      <w:r>
+        <w:rPr>
+          <w:rFonts w:ascii="Arial" w:eastAsia="Times New Roman" w:hAnsi="Arial" w:cs="Arial"/>
+          <w:color w:val="000000"/>
+          <w:sz w:val="18"/>
+          <w:szCs w:val="18"/>
+          <w:lang w:eastAsia="en-IN"/>
+        </w:rPr>
+        <w:t xml:space="preserve">the </w:t>
+      </w:r>
+      <w:r>
+        <w:rPr>
+          <w:rFonts w:ascii="Arial" w:eastAsia="Times New Roman" w:hAnsi="Arial" w:cs="Arial"/>
+          <w:color w:val="000000"/>
+          <w:sz w:val="18"/>
+          <w:szCs w:val="18"/>
+          <w:lang w:eastAsia="en-IN"/>
+        </w:rPr>
+        <w:t>determination an employee who might leave the organization. The people whose first job is with this organization are more likely to change their team.</w:t>
+      </w:r>
     </w:p>
     <w:sectPr>
       <w:pgSz w:w="11906" w:h="16838"/>
@@ -5496,6 +5574,7 @@
     <w:lsdException w:name="HTML Sample" w:semiHidden="1" w:unhideWhenUsed="1"/>
     <w:lsdException w:name="HTML Typewriter" w:semiHidden="1" w:unhideWhenUsed="1"/>
     <w:lsdException w:name="HTML Variable" w:semiHidden="1" w:unhideWhenUsed="1"/>
+    <w:lsdException w:name="Normal Table" w:semiHidden="1" w:unhideWhenUsed="1"/>
     <w:lsdException w:name="annotation subject" w:semiHidden="1" w:unhideWhenUsed="1"/>
     <w:lsdException w:name="No List" w:semiHidden="1" w:unhideWhenUsed="1"/>
     <w:lsdException w:name="Outline List 1" w:semiHidden="1" w:unhideWhenUsed="1"/>
@@ -5541,9 +5620,11 @@
     <w:lsdException w:name="Table Subtle 1" w:semiHidden="1" w:unhideWhenUsed="1"/>
     <w:lsdException w:name="Table Subtle 2" w:semiHidden="1" w:unhideWhenUsed="1"/>
     <w:lsdException w:name="Table Web 1" w:semiHidden="1" w:unhideWhenUsed="1"/>
+    <w:lsdException w:name="Table Web 2" w:semiHidden="1" w:unhideWhenUsed="1"/>
     <w:lsdException w:name="Table Web 3" w:semiHidden="1" w:unhideWhenUsed="1"/>
     <w:lsdException w:name="Balloon Text" w:semiHidden="1" w:unhideWhenUsed="1"/>
     <w:lsdException w:name="Table Grid" w:uiPriority="39"/>
+    <w:lsdException w:name="Table Theme" w:semiHidden="1" w:unhideWhenUsed="1"/>
     <w:lsdException w:name="Placeholder Text" w:semiHidden="1"/>
     <w:lsdException w:name="No Spacing" w:uiPriority="1" w:qFormat="1"/>
     <w:lsdException w:name="Light Shading" w:uiPriority="60"/>
@@ -5773,6 +5854,7 @@
   <w:style w:type="character" w:default="1" w:styleId="DefaultParagraphFont">
     <w:name w:val="Default Paragraph Font"/>
     <w:uiPriority w:val="1"/>
+    <w:semiHidden/>
     <w:unhideWhenUsed/>
   </w:style>
   <w:style w:type="table" w:default="1" w:styleId="TableNormal">

</xml_diff>